<commit_message>
updated lab 8 to change force to electrical activity
</commit_message>
<xml_diff>
--- a/docs/labs/Lab8-human-emg/Lab8.docx
+++ b/docs/labs/Lab8-human-emg/Lab8.docx
@@ -2234,7 +2234,7 @@
         </w:r>
       </w:hyperlink>
       <w:r>
-        <w:t xml:space="preserve">. The height of the trace correlates with the force produced by the muscle.</w:t>
+        <w:t xml:space="preserve">. In this experiment, the height of the trace correlates with the force produced by the muscle. (why?)</w:t>
       </w:r>
     </w:p>
     <w:bookmarkStart w:id="59" w:name="tbl-book-force"/>
@@ -2243,7 +2243,7 @@
         <w:pStyle w:val="TableCaption"/>
       </w:pPr>
       <w:r>
-        <w:t xml:space="preserve">Table 1: Force produced by adding books</w:t>
+        <w:t xml:space="preserve">Table 1: Electrical activity produced by adding books</w:t>
       </w:r>
     </w:p>
     <w:tbl>
@@ -2252,7 +2252,7 @@
         <w:tblW w:type="auto" w:w="0"/>
         <w:tblLook w:firstRow="1" w:lastRow="0" w:firstColumn="0" w:lastColumn="0" w:noHBand="0" w:noVBand="0" w:val="0020"/>
         <w:jc w:val="start"/>
-        <w:tblCaption w:val="Table 1: Force produced by adding books"/>
+        <w:tblCaption w:val="Table 1: Electrical activity produced by adding books"/>
       </w:tblPr>
       <w:tblGrid>
         <w:gridCol w:w="3960"/>
@@ -2561,7 +2561,7 @@
         <w:pStyle w:val="TableCaption"/>
       </w:pPr>
       <w:r>
-        <w:t xml:space="preserve">Table 2: Force produced during coactivation</w:t>
+        <w:t xml:space="preserve">Table 2: Electrical activity produced during coactivation</w:t>
       </w:r>
     </w:p>
     <w:tbl>
@@ -2570,7 +2570,7 @@
         <w:tblW w:type="auto" w:w="0"/>
         <w:tblLook w:firstRow="1" w:lastRow="0" w:firstColumn="0" w:lastColumn="0" w:noHBand="0" w:noVBand="0" w:val="0020"/>
         <w:jc w:val="start"/>
-        <w:tblCaption w:val="Table 2: Force produced during coactivation"/>
+        <w:tblCaption w:val="Table 2: Electrical activity produced during coactivation"/>
       </w:tblPr>
       <w:tblGrid>
         <w:gridCol w:w="3960"/>

</xml_diff>

<commit_message>
minor edits human EMG
</commit_message>
<xml_diff>
--- a/docs/labs/Lab8-human-emg/Lab8.docx
+++ b/docs/labs/Lab8-human-emg/Lab8.docx
@@ -2092,13 +2092,13 @@
         </w:tc>
       </w:tr>
     </w:tbl>
-    <w:bookmarkStart w:id="60" w:name="analysis-change-in-contractile-force"/>
+    <w:bookmarkStart w:id="60" w:name="analysis-change-in-contractile-activity"/>
     <w:p>
       <w:pPr>
         <w:pStyle w:val="Heading2"/>
       </w:pPr>
       <w:r>
-        <w:t xml:space="preserve">Analysis: Change in contractile force</w:t>
+        <w:t xml:space="preserve">Analysis: Change in contractile activity</w:t>
       </w:r>
     </w:p>
     <w:p>
@@ -2856,7 +2856,7 @@
         <w:pStyle w:val="Compact"/>
       </w:pPr>
       <w:r>
-        <w:t xml:space="preserve">Please think about effective figures for this interesting lab, and the results will jump out at you. It will also be easier to write the discussion.</w:t>
+        <w:t xml:space="preserve">Please think about effective figures for this interesting lab, and the results will jump out at you. It will also be easier to write the discussion. In the discussion circle back to the hypothesis and really try to interpret your results in light of muscle physiology mechanisms.</w:t>
       </w:r>
     </w:p>
     <w:p>

</xml_diff>